<commit_message>
agrgamos la prueba de texto de la fusion de ramas
</commit_message>
<xml_diff>
--- a/gato.docx
+++ b/gato.docx
@@ -14,19 +14,11 @@
           <w:rFonts w:ascii="Arial" w:hAnsi="Arial"/>
         </w:rPr>
       </w:pPr>
-      <w:proofErr w:type="spellStart"/>
-      <w:r>
-        <w:rPr>
-          <w:rFonts w:ascii="Arial" w:hAnsi="Arial"/>
-        </w:rPr>
-        <w:t>String</w:t>
-      </w:r>
-      <w:proofErr w:type="spellEnd"/>
-      <w:r>
-        <w:rPr>
-          <w:rFonts w:ascii="Arial" w:hAnsi="Arial"/>
-        </w:rPr>
-        <w:t xml:space="preserve"> nombre</w:t>
+      <w:r>
+        <w:rPr>
+          <w:rFonts w:ascii="Arial" w:hAnsi="Arial"/>
+        </w:rPr>
+        <w:t>String nombre</w:t>
       </w:r>
       <w:r>
         <w:rPr>
@@ -46,20 +38,7 @@
           <w:rFonts w:ascii="Arial" w:hAnsi="Arial"/>
         </w:rPr>
         <w:tab/>
-      </w:r>
-      <w:proofErr w:type="spellStart"/>
-      <w:r>
-        <w:rPr>
-          <w:rFonts w:ascii="Arial" w:hAnsi="Arial"/>
-        </w:rPr>
-        <w:t>Int</w:t>
-      </w:r>
-      <w:proofErr w:type="spellEnd"/>
-      <w:r>
-        <w:rPr>
-          <w:rFonts w:ascii="Arial" w:hAnsi="Arial"/>
-        </w:rPr>
-        <w:t xml:space="preserve"> </w:t>
+        <w:t xml:space="preserve">Int </w:t>
       </w:r>
       <w:r>
         <w:rPr>
@@ -85,20 +64,7 @@
           <w:rFonts w:ascii="Arial" w:hAnsi="Arial"/>
         </w:rPr>
         <w:tab/>
-      </w:r>
-      <w:proofErr w:type="spellStart"/>
-      <w:r>
-        <w:rPr>
-          <w:rFonts w:ascii="Arial" w:hAnsi="Arial"/>
-        </w:rPr>
-        <w:t>String</w:t>
-      </w:r>
-      <w:proofErr w:type="spellEnd"/>
-      <w:r>
-        <w:rPr>
-          <w:rFonts w:ascii="Arial" w:hAnsi="Arial"/>
-        </w:rPr>
-        <w:t xml:space="preserve"> raza;</w:t>
+        <w:t>String raza;</w:t>
       </w:r>
     </w:p>
     <w:p>
@@ -108,23 +74,16 @@
           <w:rFonts w:ascii="Arial" w:hAnsi="Arial"/>
         </w:rPr>
       </w:pPr>
-      <w:proofErr w:type="spellStart"/>
-      <w:r>
-        <w:rPr>
-          <w:rFonts w:ascii="Arial" w:hAnsi="Arial"/>
-        </w:rPr>
-        <w:t>String</w:t>
-      </w:r>
-      <w:proofErr w:type="spellEnd"/>
-      <w:r>
-        <w:rPr>
-          <w:rFonts w:ascii="Arial" w:hAnsi="Arial"/>
-        </w:rPr>
-        <w:t xml:space="preserve"> color;</w:t>
+      <w:r>
+        <w:rPr>
+          <w:rFonts w:ascii="Arial" w:hAnsi="Arial"/>
+        </w:rPr>
+        <w:t>String color;</w:t>
       </w:r>
     </w:p>
     <w:p>
       <w:pPr>
+        <w:ind w:firstLine="708"/>
         <w:rPr>
           <w:rFonts w:ascii="Arial" w:hAnsi="Arial"/>
         </w:rPr>
@@ -133,30 +92,16 @@
         <w:rPr>
           <w:rFonts w:ascii="Arial" w:hAnsi="Arial"/>
         </w:rPr>
-        <w:tab/>
-      </w:r>
-      <w:proofErr w:type="spellStart"/>
-      <w:r>
-        <w:rPr>
-          <w:rFonts w:ascii="Arial" w:eastAsia="Times New Roman" w:hAnsi="Arial" w:cs="Times New Roman"/>
-        </w:rPr>
-        <w:t>Float</w:t>
-      </w:r>
-      <w:proofErr w:type="spellEnd"/>
-      <w:r>
-        <w:rPr>
-          <w:rFonts w:ascii="Arial" w:eastAsia="Times New Roman" w:hAnsi="Arial" w:cs="Times New Roman"/>
-        </w:rPr>
-        <w:t>;</w:t>
-      </w:r>
-      <w:r>
-        <w:rPr>
-          <w:rFonts w:ascii="Arial" w:hAnsi="Arial"/>
-        </w:rPr>
-        <w:tab/>
+        <w:t>String prueba rama principal;</w:t>
       </w:r>
       <w:bookmarkStart w:id="0" w:name="_GoBack"/>
       <w:bookmarkEnd w:id="0"/>
+      <w:r>
+        <w:rPr>
+          <w:rFonts w:ascii="Arial" w:hAnsi="Arial"/>
+        </w:rPr>
+        <w:tab/>
+      </w:r>
     </w:p>
     <w:p/>
     <w:sectPr>

</xml_diff>

<commit_message>
agrgamos sexo a la clase gato
</commit_message>
<xml_diff>
--- a/gato.docx
+++ b/gato.docx
@@ -14,19 +14,11 @@
           <w:rFonts w:ascii="Arial" w:hAnsi="Arial"/>
         </w:rPr>
       </w:pPr>
-      <w:proofErr w:type="spellStart"/>
-      <w:r>
-        <w:rPr>
-          <w:rFonts w:ascii="Arial" w:hAnsi="Arial"/>
-        </w:rPr>
-        <w:t>String</w:t>
-      </w:r>
-      <w:proofErr w:type="spellEnd"/>
-      <w:r>
-        <w:rPr>
-          <w:rFonts w:ascii="Arial" w:hAnsi="Arial"/>
-        </w:rPr>
-        <w:t xml:space="preserve"> nombre</w:t>
+      <w:r>
+        <w:rPr>
+          <w:rFonts w:ascii="Arial" w:hAnsi="Arial"/>
+        </w:rPr>
+        <w:t>String nombre</w:t>
       </w:r>
       <w:r>
         <w:rPr>
@@ -46,20 +38,7 @@
           <w:rFonts w:ascii="Arial" w:hAnsi="Arial"/>
         </w:rPr>
         <w:tab/>
-      </w:r>
-      <w:proofErr w:type="spellStart"/>
-      <w:r>
-        <w:rPr>
-          <w:rFonts w:ascii="Arial" w:hAnsi="Arial"/>
-        </w:rPr>
-        <w:t>Int</w:t>
-      </w:r>
-      <w:proofErr w:type="spellEnd"/>
-      <w:r>
-        <w:rPr>
-          <w:rFonts w:ascii="Arial" w:hAnsi="Arial"/>
-        </w:rPr>
-        <w:t xml:space="preserve"> </w:t>
+        <w:t xml:space="preserve">Int </w:t>
       </w:r>
       <w:r>
         <w:rPr>
@@ -85,20 +64,7 @@
           <w:rFonts w:ascii="Arial" w:hAnsi="Arial"/>
         </w:rPr>
         <w:tab/>
-      </w:r>
-      <w:proofErr w:type="spellStart"/>
-      <w:r>
-        <w:rPr>
-          <w:rFonts w:ascii="Arial" w:hAnsi="Arial"/>
-        </w:rPr>
-        <w:t>String</w:t>
-      </w:r>
-      <w:proofErr w:type="spellEnd"/>
-      <w:r>
-        <w:rPr>
-          <w:rFonts w:ascii="Arial" w:hAnsi="Arial"/>
-        </w:rPr>
-        <w:t xml:space="preserve"> raza;</w:t>
+        <w:t>String raza;</w:t>
       </w:r>
     </w:p>
     <w:p>
@@ -108,19 +74,11 @@
           <w:rFonts w:ascii="Arial" w:hAnsi="Arial"/>
         </w:rPr>
       </w:pPr>
-      <w:proofErr w:type="spellStart"/>
-      <w:r>
-        <w:rPr>
-          <w:rFonts w:ascii="Arial" w:hAnsi="Arial"/>
-        </w:rPr>
-        <w:t>String</w:t>
-      </w:r>
-      <w:proofErr w:type="spellEnd"/>
-      <w:r>
-        <w:rPr>
-          <w:rFonts w:ascii="Arial" w:hAnsi="Arial"/>
-        </w:rPr>
-        <w:t xml:space="preserve"> color;</w:t>
+      <w:r>
+        <w:rPr>
+          <w:rFonts w:ascii="Arial" w:hAnsi="Arial"/>
+        </w:rPr>
+        <w:t>String color;</w:t>
       </w:r>
     </w:p>
     <w:p>
@@ -135,28 +93,20 @@
         </w:rPr>
         <w:tab/>
       </w:r>
-      <w:proofErr w:type="spellStart"/>
       <w:r>
         <w:rPr>
           <w:rFonts w:ascii="Arial" w:eastAsia="Times New Roman" w:hAnsi="Arial" w:cs="Times New Roman"/>
         </w:rPr>
-        <w:t>Float</w:t>
-      </w:r>
-      <w:proofErr w:type="spellEnd"/>
-      <w:r>
-        <w:rPr>
-          <w:rFonts w:ascii="Arial" w:eastAsia="Times New Roman" w:hAnsi="Arial" w:cs="Times New Roman"/>
-        </w:rPr>
-        <w:t>;</w:t>
-      </w:r>
-      <w:r>
-        <w:rPr>
-          <w:rFonts w:ascii="Arial" w:hAnsi="Arial"/>
-        </w:rPr>
-        <w:tab/>
+        <w:t>String sexo;</w:t>
       </w:r>
       <w:bookmarkStart w:id="0" w:name="_GoBack"/>
       <w:bookmarkEnd w:id="0"/>
+      <w:r>
+        <w:rPr>
+          <w:rFonts w:ascii="Arial" w:hAnsi="Arial"/>
+        </w:rPr>
+        <w:tab/>
+      </w:r>
     </w:p>
     <w:p/>
     <w:sectPr>

</xml_diff>